<commit_message>
Rapport projet semestre final
</commit_message>
<xml_diff>
--- a/Documentation/Documents/annexeSemestre.docx
+++ b/Documentation/Documents/annexeSemestre.docx
@@ -10,7 +10,6 @@
           <w:docPartUnique/>
         </w:docPartObj>
       </w:sdtPr>
-      <w:sdtEndPr/>
       <w:sdtContent>
         <w:p/>
         <w:tbl>
@@ -45,7 +44,6 @@
                 <w:dataBinding w:prefixMappings="xmlns:ns0='http://schemas.openxmlformats.org/officeDocument/2006/extended-properties'" w:xpath="/ns0:Properties[1]/ns0:Company[1]" w:storeItemID="{6668398D-A668-4E3E-A5EB-62B293D839F1}"/>
                 <w:text/>
               </w:sdtPr>
-              <w:sdtEndPr/>
               <w:sdtContent>
                 <w:tc>
                   <w:tcPr>
@@ -101,7 +99,6 @@
                   <w:dataBinding w:prefixMappings="xmlns:ns0='http://schemas.openxmlformats.org/package/2006/metadata/core-properties' xmlns:ns1='http://purl.org/dc/elements/1.1/'" w:xpath="/ns0:coreProperties[1]/ns1:title[1]" w:storeItemID="{6C3C8BC8-F283-45AE-878A-BAB7291924A1}"/>
                   <w:text/>
                 </w:sdtPr>
-                <w:sdtEndPr/>
                 <w:sdtContent>
                   <w:p>
                     <w:pPr>
@@ -153,7 +150,6 @@
                 <w:dataBinding w:prefixMappings="xmlns:ns0='http://schemas.openxmlformats.org/package/2006/metadata/core-properties' xmlns:ns1='http://purl.org/dc/elements/1.1/'" w:xpath="/ns0:coreProperties[1]/ns1:subject[1]" w:storeItemID="{6C3C8BC8-F283-45AE-878A-BAB7291924A1}"/>
                 <w:text/>
               </w:sdtPr>
-              <w:sdtEndPr/>
               <w:sdtContent>
                 <w:tc>
                   <w:tcPr>
@@ -222,7 +218,6 @@
                   <w:dataBinding w:prefixMappings="xmlns:ns0='http://schemas.openxmlformats.org/package/2006/metadata/core-properties' xmlns:ns1='http://purl.org/dc/elements/1.1/'" w:xpath="/ns0:coreProperties[1]/ns1:creator[1]" w:storeItemID="{6C3C8BC8-F283-45AE-878A-BAB7291924A1}"/>
                   <w:text/>
                 </w:sdtPr>
-                <w:sdtEndPr/>
                 <w:sdtContent>
                   <w:p>
                     <w:pPr>
@@ -265,7 +260,6 @@
                     <w:calendar w:val="gregorian"/>
                   </w:date>
                 </w:sdtPr>
-                <w:sdtEndPr/>
                 <w:sdtContent>
                   <w:p>
                     <w:pPr>
@@ -373,7 +367,7 @@
           <w:r>
             <w:fldChar w:fldCharType="separate"/>
           </w:r>
-          <w:hyperlink w:anchor="_Toc477709746" w:history="1">
+          <w:hyperlink w:anchor="_Toc477849821" w:history="1">
             <w:r>
               <w:rPr>
                 <w:rStyle w:val="Lienhypertexte"/>
@@ -400,7 +394,7 @@
                 <w:noProof/>
                 <w:webHidden/>
               </w:rPr>
-              <w:instrText xml:space="preserve"> PAGEREF _Toc477709746 \h </w:instrText>
+              <w:instrText xml:space="preserve"> PAGEREF _Toc477849821 \h </w:instrText>
             </w:r>
             <w:r>
               <w:rPr>
@@ -444,7 +438,7 @@
               <w:lang w:eastAsia="fr-CH"/>
             </w:rPr>
           </w:pPr>
-          <w:hyperlink w:anchor="_Toc477709747" w:history="1">
+          <w:hyperlink w:anchor="_Toc477849822" w:history="1">
             <w:r>
               <w:rPr>
                 <w:rStyle w:val="Lienhypertexte"/>
@@ -471,7 +465,7 @@
                 <w:noProof/>
                 <w:webHidden/>
               </w:rPr>
-              <w:instrText xml:space="preserve"> PAGEREF _Toc477709747 \h </w:instrText>
+              <w:instrText xml:space="preserve"> PAGEREF _Toc477849822 \h </w:instrText>
             </w:r>
             <w:r>
               <w:rPr>
@@ -515,7 +509,7 @@
               <w:lang w:eastAsia="fr-CH"/>
             </w:rPr>
           </w:pPr>
-          <w:hyperlink w:anchor="_Toc477709748" w:history="1">
+          <w:hyperlink w:anchor="_Toc477849823" w:history="1">
             <w:r>
               <w:rPr>
                 <w:rStyle w:val="Lienhypertexte"/>
@@ -542,7 +536,7 @@
                 <w:noProof/>
                 <w:webHidden/>
               </w:rPr>
-              <w:instrText xml:space="preserve"> PAGEREF _Toc477709748 \h </w:instrText>
+              <w:instrText xml:space="preserve"> PAGEREF _Toc477849823 \h </w:instrText>
             </w:r>
             <w:r>
               <w:rPr>
@@ -562,7 +556,7 @@
                 <w:noProof/>
                 <w:webHidden/>
               </w:rPr>
-              <w:t>2</w:t>
+              <w:t>3</w:t>
             </w:r>
             <w:r>
               <w:rPr>
@@ -586,7 +580,7 @@
               <w:lang w:eastAsia="fr-CH"/>
             </w:rPr>
           </w:pPr>
-          <w:hyperlink w:anchor="_Toc477709749" w:history="1">
+          <w:hyperlink w:anchor="_Toc477849824" w:history="1">
             <w:r>
               <w:rPr>
                 <w:rStyle w:val="Lienhypertexte"/>
@@ -613,7 +607,7 @@
                 <w:noProof/>
                 <w:webHidden/>
               </w:rPr>
-              <w:instrText xml:space="preserve"> PAGEREF _Toc477709749 \h </w:instrText>
+              <w:instrText xml:space="preserve"> PAGEREF _Toc477849824 \h </w:instrText>
             </w:r>
             <w:r>
               <w:rPr>
@@ -633,7 +627,7 @@
                 <w:noProof/>
                 <w:webHidden/>
               </w:rPr>
-              <w:t>3</w:t>
+              <w:t>4</w:t>
             </w:r>
             <w:r>
               <w:rPr>
@@ -657,7 +651,7 @@
               <w:lang w:eastAsia="fr-CH"/>
             </w:rPr>
           </w:pPr>
-          <w:hyperlink w:anchor="_Toc477709750" w:history="1">
+          <w:hyperlink w:anchor="_Toc477849825" w:history="1">
             <w:r>
               <w:rPr>
                 <w:rStyle w:val="Lienhypertexte"/>
@@ -684,7 +678,7 @@
                 <w:noProof/>
                 <w:webHidden/>
               </w:rPr>
-              <w:instrText xml:space="preserve"> PAGEREF _Toc477709750 \h </w:instrText>
+              <w:instrText xml:space="preserve"> PAGEREF _Toc477849825 \h </w:instrText>
             </w:r>
             <w:r>
               <w:rPr>
@@ -704,7 +698,7 @@
                 <w:noProof/>
                 <w:webHidden/>
               </w:rPr>
-              <w:t>4</w:t>
+              <w:t>5</w:t>
             </w:r>
             <w:r>
               <w:rPr>
@@ -728,7 +722,7 @@
               <w:lang w:eastAsia="fr-CH"/>
             </w:rPr>
           </w:pPr>
-          <w:hyperlink w:anchor="_Toc477709751" w:history="1">
+          <w:hyperlink w:anchor="_Toc477849826" w:history="1">
             <w:r>
               <w:rPr>
                 <w:rStyle w:val="Lienhypertexte"/>
@@ -755,7 +749,7 @@
                 <w:noProof/>
                 <w:webHidden/>
               </w:rPr>
-              <w:instrText xml:space="preserve"> PAGEREF _Toc477709751 \h </w:instrText>
+              <w:instrText xml:space="preserve"> PAGEREF _Toc477849826 \h </w:instrText>
             </w:r>
             <w:r>
               <w:rPr>
@@ -775,7 +769,7 @@
                 <w:noProof/>
                 <w:webHidden/>
               </w:rPr>
-              <w:t>5</w:t>
+              <w:t>6</w:t>
             </w:r>
             <w:r>
               <w:rPr>
@@ -799,7 +793,7 @@
               <w:lang w:eastAsia="fr-CH"/>
             </w:rPr>
           </w:pPr>
-          <w:hyperlink w:anchor="_Toc477709752" w:history="1">
+          <w:hyperlink w:anchor="_Toc477849827" w:history="1">
             <w:r>
               <w:rPr>
                 <w:rStyle w:val="Lienhypertexte"/>
@@ -826,7 +820,7 @@
                 <w:noProof/>
                 <w:webHidden/>
               </w:rPr>
-              <w:instrText xml:space="preserve"> PAGEREF _Toc477709752 \h </w:instrText>
+              <w:instrText xml:space="preserve"> PAGEREF _Toc477849827 \h </w:instrText>
             </w:r>
             <w:r>
               <w:rPr>
@@ -846,7 +840,7 @@
                 <w:noProof/>
                 <w:webHidden/>
               </w:rPr>
-              <w:t>5</w:t>
+              <w:t>6</w:t>
             </w:r>
             <w:r>
               <w:rPr>
@@ -870,7 +864,7 @@
               <w:lang w:eastAsia="fr-CH"/>
             </w:rPr>
           </w:pPr>
-          <w:hyperlink w:anchor="_Toc477709753" w:history="1">
+          <w:hyperlink w:anchor="_Toc477849828" w:history="1">
             <w:r>
               <w:rPr>
                 <w:rStyle w:val="Lienhypertexte"/>
@@ -897,7 +891,7 @@
                 <w:noProof/>
                 <w:webHidden/>
               </w:rPr>
-              <w:instrText xml:space="preserve"> PAGEREF _Toc477709753 \h </w:instrText>
+              <w:instrText xml:space="preserve"> PAGEREF _Toc477849828 \h </w:instrText>
             </w:r>
             <w:r>
               <w:rPr>
@@ -917,7 +911,7 @@
                 <w:noProof/>
                 <w:webHidden/>
               </w:rPr>
-              <w:t>5</w:t>
+              <w:t>6</w:t>
             </w:r>
             <w:r>
               <w:rPr>
@@ -950,7 +944,7 @@
       <w:pPr>
         <w:pStyle w:val="Titre1"/>
       </w:pPr>
-      <w:bookmarkStart w:id="0" w:name="_Toc477709746"/>
+      <w:bookmarkStart w:id="0" w:name="_Toc477849821"/>
       <w:r>
         <w:t>Environnement de développement</w:t>
       </w:r>
@@ -960,12 +954,18 @@
       <w:r>
         <w:t>La carte étant compatible J-Link.</w:t>
       </w:r>
+      <w:r>
+        <w:t xml:space="preserve"> Elle est vue comme un périphérique de stockage de masse si aucun driver spécifique n’est installé sur l’ordinateur. Cela permet de programmer la carte avec un fichier binaire sans avoir besoin de programme spécifique. Mais pour une plus grande simplicité, </w:t>
+      </w:r>
+      <w:r>
+        <w:t>nous allons utiliser les programmes suivants :</w:t>
+      </w:r>
     </w:p>
     <w:p>
       <w:pPr>
         <w:pStyle w:val="Titre2"/>
       </w:pPr>
-      <w:bookmarkStart w:id="1" w:name="_Toc477709747"/>
+      <w:bookmarkStart w:id="1" w:name="_Toc477849822"/>
       <w:r>
         <w:t>Keil</w:t>
       </w:r>
@@ -1084,10 +1084,24 @@
     </w:p>
     <w:p>
       <w:pPr>
+        <w:jc w:val="left"/>
+        <w:rPr>
+          <w:caps/>
+          <w:color w:val="68230B" w:themeColor="accent1" w:themeShade="7F"/>
+          <w:spacing w:val="15"/>
+        </w:rPr>
+      </w:pPr>
+      <w:r>
+        <w:br w:type="page"/>
+      </w:r>
+    </w:p>
+    <w:p>
+      <w:pPr>
         <w:pStyle w:val="Titre3"/>
       </w:pPr>
-      <w:bookmarkStart w:id="2" w:name="_Toc477709748"/>
-      <w:r>
+      <w:bookmarkStart w:id="2" w:name="_Toc477849823"/>
+      <w:r>
+        <w:lastRenderedPageBreak/>
         <w:t>Compilation et upload du programme</w:t>
       </w:r>
       <w:bookmarkEnd w:id="2"/>
@@ -1295,7 +1309,6 @@
       </w:r>
       <w:proofErr w:type="spellStart"/>
       <w:r>
-        <w:lastRenderedPageBreak/>
         <w:t>SoftDevice</w:t>
       </w:r>
       <w:proofErr w:type="spellEnd"/>
@@ -1426,10 +1439,23 @@
     </w:p>
     <w:p>
       <w:pPr>
+        <w:jc w:val="left"/>
+        <w:rPr>
+          <w:caps/>
+          <w:spacing w:val="15"/>
+        </w:rPr>
+      </w:pPr>
+      <w:r>
+        <w:br w:type="page"/>
+      </w:r>
+    </w:p>
+    <w:p>
+      <w:pPr>
         <w:pStyle w:val="Titre2"/>
       </w:pPr>
-      <w:bookmarkStart w:id="3" w:name="_Toc477709749"/>
-      <w:r>
+      <w:bookmarkStart w:id="3" w:name="_Toc477849824"/>
+      <w:r>
+        <w:lastRenderedPageBreak/>
         <w:t>nRF</w:t>
       </w:r>
       <w:r>
@@ -1640,9 +1666,21 @@
     </w:p>
     <w:p>
       <w:pPr>
+        <w:jc w:val="left"/>
+        <w:rPr>
+          <w:caps/>
+          <w:spacing w:val="15"/>
+        </w:rPr>
+      </w:pPr>
+      <w:r>
+        <w:br w:type="page"/>
+      </w:r>
+    </w:p>
+    <w:p>
+      <w:pPr>
         <w:pStyle w:val="Titre2"/>
       </w:pPr>
-      <w:bookmarkStart w:id="4" w:name="_Toc477709750"/>
+      <w:bookmarkStart w:id="4" w:name="_Toc477849825"/>
       <w:r>
         <w:lastRenderedPageBreak/>
         <w:t>Kinetis Protocol Analyzer</w:t>
@@ -1724,24 +1762,265 @@
       </w:r>
     </w:p>
     <w:p>
-      <w:bookmarkStart w:id="5" w:name="_GoBack"/>
-      <w:bookmarkEnd w:id="5"/>
+      <w:r>
+        <w:t xml:space="preserve">Il faut tout d’abord lancer le </w:t>
+      </w:r>
+      <w:proofErr w:type="spellStart"/>
+      <w:r>
+        <w:t>Kinetis</w:t>
+      </w:r>
+      <w:proofErr w:type="spellEnd"/>
+      <w:r>
+        <w:t xml:space="preserve"> </w:t>
+      </w:r>
+      <w:proofErr w:type="spellStart"/>
+      <w:r>
+        <w:t>protocol</w:t>
+      </w:r>
+      <w:proofErr w:type="spellEnd"/>
+      <w:r>
+        <w:t xml:space="preserve"> </w:t>
+      </w:r>
+      <w:proofErr w:type="spellStart"/>
+      <w:r>
+        <w:t>analyzer</w:t>
+      </w:r>
+      <w:proofErr w:type="spellEnd"/>
+      <w:r>
+        <w:t xml:space="preserve"> adapté qui se présente comme ça :</w:t>
+      </w:r>
     </w:p>
     <w:p>
       <w:r>
-        <w:br w:type="page"/>
+        <w:rPr>
+          <w:noProof/>
+          <w:lang w:eastAsia="fr-CH"/>
+        </w:rPr>
+        <w:drawing>
+          <wp:inline distT="0" distB="0" distL="0" distR="0">
+            <wp:extent cx="5760720" cy="1005839"/>
+            <wp:effectExtent l="0" t="0" r="0" b="4445"/>
+            <wp:docPr id="3" name="Image 3"/>
+            <wp:cNvGraphicFramePr>
+              <a:graphicFrameLocks xmlns:a="http://schemas.openxmlformats.org/drawingml/2006/main" noChangeAspect="1"/>
+            </wp:cNvGraphicFramePr>
+            <a:graphic xmlns:a="http://schemas.openxmlformats.org/drawingml/2006/main">
+              <a:graphicData uri="http://schemas.openxmlformats.org/drawingml/2006/picture">
+                <pic:pic xmlns:pic="http://schemas.openxmlformats.org/drawingml/2006/picture">
+                  <pic:nvPicPr>
+                    <pic:cNvPr id="3" name="kinetisProgramm.png"/>
+                    <pic:cNvPicPr/>
+                  </pic:nvPicPr>
+                  <pic:blipFill>
+                    <a:blip r:embed="rId14">
+                      <a:extLst>
+                        <a:ext uri="{28A0092B-C50C-407E-A947-70E740481C1C}">
+                          <a14:useLocalDpi xmlns:a14="http://schemas.microsoft.com/office/drawing/2010/main" val="0"/>
+                        </a:ext>
+                      </a:extLst>
+                    </a:blip>
+                    <a:stretch>
+                      <a:fillRect/>
+                    </a:stretch>
+                  </pic:blipFill>
+                  <pic:spPr>
+                    <a:xfrm>
+                      <a:off x="0" y="0"/>
+                      <a:ext cx="5760720" cy="1005839"/>
+                    </a:xfrm>
+                    <a:prstGeom prst="rect">
+                      <a:avLst/>
+                    </a:prstGeom>
+                  </pic:spPr>
+                </pic:pic>
+              </a:graphicData>
+            </a:graphic>
+          </wp:inline>
+        </w:drawing>
       </w:r>
     </w:p>
     <w:p>
+      <w:r>
+        <w:t xml:space="preserve">Ce programme doit détecter tout d’abord la </w:t>
+      </w:r>
+      <w:r>
+        <w:rPr>
+          <w:b/>
+          <w:color w:val="FFFFFF" w:themeColor="background1"/>
+          <w:highlight w:val="red"/>
+        </w:rPr>
+        <w:t>clé associée</w:t>
+      </w:r>
+      <w:r>
+        <w:t xml:space="preserve">. Ensuite il faut sélectionner les canaux que l’on veut capturer. On peut capturer les canaux 802.15.4 ou plus précisément ceux spécifique au BLE. Pour ça il faut sélectionner les </w:t>
+      </w:r>
+      <w:r>
+        <w:rPr>
+          <w:b/>
+          <w:color w:val="FFFFFF" w:themeColor="background1"/>
+          <w:highlight w:val="blue"/>
+        </w:rPr>
+        <w:t xml:space="preserve">BLE </w:t>
+      </w:r>
+      <w:proofErr w:type="spellStart"/>
+      <w:r>
+        <w:rPr>
+          <w:b/>
+          <w:color w:val="FFFFFF" w:themeColor="background1"/>
+          <w:highlight w:val="blue"/>
+        </w:rPr>
+        <w:t>channels</w:t>
+      </w:r>
+      <w:proofErr w:type="spellEnd"/>
+      <w:r>
+        <w:t xml:space="preserve">. Quand tout est configuré, on peut lancer la capture </w:t>
+      </w:r>
+      <w:proofErr w:type="spellStart"/>
+      <w:r>
+        <w:t>Wireshark</w:t>
+      </w:r>
+      <w:proofErr w:type="spellEnd"/>
+      <w:r>
+        <w:t xml:space="preserve"> avec le </w:t>
+      </w:r>
+      <w:r>
+        <w:rPr>
+          <w:b/>
+          <w:color w:val="FFFFFF" w:themeColor="background1"/>
+          <w:highlight w:val="darkGreen"/>
+        </w:rPr>
+        <w:t xml:space="preserve">bouton </w:t>
+      </w:r>
+      <w:proofErr w:type="spellStart"/>
+      <w:r>
+        <w:rPr>
+          <w:b/>
+          <w:color w:val="FFFFFF" w:themeColor="background1"/>
+          <w:highlight w:val="darkGreen"/>
+        </w:rPr>
+        <w:t>Wireshark</w:t>
+      </w:r>
+      <w:proofErr w:type="spellEnd"/>
+      <w:r>
+        <w:t>.</w:t>
+      </w:r>
+    </w:p>
+    <w:p>
+      <w:r>
+        <w:t xml:space="preserve">Ensuite c’est un </w:t>
+      </w:r>
+      <w:proofErr w:type="spellStart"/>
+      <w:r>
+        <w:t>Wireshark</w:t>
+      </w:r>
+      <w:proofErr w:type="spellEnd"/>
+      <w:r>
+        <w:t xml:space="preserve"> tout </w:t>
+      </w:r>
+      <w:proofErr w:type="spellStart"/>
+      <w:proofErr w:type="gramStart"/>
+      <w:r>
+        <w:t>a</w:t>
+      </w:r>
+      <w:proofErr w:type="spellEnd"/>
+      <w:proofErr w:type="gramEnd"/>
+      <w:r>
+        <w:t xml:space="preserve"> fait standard qui se lance. Et pour lancer la capture il faut sélectionner la bonne carte réseau (Ici </w:t>
+      </w:r>
+      <w:r>
+        <w:rPr>
+          <w:b/>
+          <w:highlight w:val="yellow"/>
+        </w:rPr>
+        <w:t>Ethernet 2</w:t>
+      </w:r>
+      <w:r>
+        <w:t>).</w:t>
+      </w:r>
+    </w:p>
+    <w:p>
+      <w:r>
+        <w:rPr>
+          <w:noProof/>
+          <w:lang w:eastAsia="fr-CH"/>
+        </w:rPr>
+        <w:drawing>
+          <wp:inline distT="0" distB="0" distL="0" distR="0">
+            <wp:extent cx="5760720" cy="4042410"/>
+            <wp:effectExtent l="0" t="0" r="0" b="0"/>
+            <wp:docPr id="4" name="Image 4"/>
+            <wp:cNvGraphicFramePr>
+              <a:graphicFrameLocks xmlns:a="http://schemas.openxmlformats.org/drawingml/2006/main" noChangeAspect="1"/>
+            </wp:cNvGraphicFramePr>
+            <a:graphic xmlns:a="http://schemas.openxmlformats.org/drawingml/2006/main">
+              <a:graphicData uri="http://schemas.openxmlformats.org/drawingml/2006/picture">
+                <pic:pic xmlns:pic="http://schemas.openxmlformats.org/drawingml/2006/picture">
+                  <pic:nvPicPr>
+                    <pic:cNvPr id="4" name="kinetisWireshark.png"/>
+                    <pic:cNvPicPr/>
+                  </pic:nvPicPr>
+                  <pic:blipFill>
+                    <a:blip r:embed="rId15">
+                      <a:extLst>
+                        <a:ext uri="{28A0092B-C50C-407E-A947-70E740481C1C}">
+                          <a14:useLocalDpi xmlns:a14="http://schemas.microsoft.com/office/drawing/2010/main" val="0"/>
+                        </a:ext>
+                      </a:extLst>
+                    </a:blip>
+                    <a:stretch>
+                      <a:fillRect/>
+                    </a:stretch>
+                  </pic:blipFill>
+                  <pic:spPr>
+                    <a:xfrm>
+                      <a:off x="0" y="0"/>
+                      <a:ext cx="5760720" cy="4042410"/>
+                    </a:xfrm>
+                    <a:prstGeom prst="rect">
+                      <a:avLst/>
+                    </a:prstGeom>
+                  </pic:spPr>
+                </pic:pic>
+              </a:graphicData>
+            </a:graphic>
+          </wp:inline>
+        </w:drawing>
+      </w:r>
+    </w:p>
+    <w:p>
+      <w:r>
+        <w:t xml:space="preserve">Ce </w:t>
+      </w:r>
+      <w:proofErr w:type="spellStart"/>
+      <w:r>
+        <w:t>Wireshark</w:t>
+      </w:r>
+      <w:proofErr w:type="spellEnd"/>
+      <w:r>
+        <w:t xml:space="preserve"> est composé de trois fenêtres principales. Il y a tout d’abord la liste des paquets capturés. Ensuite, en sélectionnant un paquet nous pou</w:t>
+      </w:r>
+      <w:r>
+        <w:t>vons voir les détails du paquet</w:t>
+      </w:r>
+      <w:r>
+        <w:t>, en décomposé ou en brut.</w:t>
+      </w:r>
+    </w:p>
+    <w:p>
+      <w:r>
+        <w:br w:type="page"/>
+      </w:r>
+    </w:p>
+    <w:p>
       <w:pPr>
         <w:pStyle w:val="Titre1"/>
       </w:pPr>
-      <w:bookmarkStart w:id="6" w:name="_Toc477709751"/>
+      <w:bookmarkStart w:id="5" w:name="_Toc477849826"/>
       <w:r>
         <w:lastRenderedPageBreak/>
         <w:t>Abréviations</w:t>
       </w:r>
-      <w:bookmarkEnd w:id="6"/>
+      <w:bookmarkEnd w:id="5"/>
     </w:p>
     <w:tbl>
       <w:tblPr>
@@ -1853,7 +2132,11 @@
             <w:cnfStyle w:val="001000000000" w:firstRow="0" w:lastRow="0" w:firstColumn="1" w:lastColumn="0" w:oddVBand="0" w:evenVBand="0" w:oddHBand="0" w:evenHBand="0" w:firstRowFirstColumn="0" w:firstRowLastColumn="0" w:lastRowFirstColumn="0" w:lastRowLastColumn="0"/>
             <w:tcW w:w="1701" w:type="dxa"/>
           </w:tcPr>
-          <w:p/>
+          <w:p>
+            <w:r>
+              <w:t>NFC</w:t>
+            </w:r>
+          </w:p>
         </w:tc>
         <w:tc>
           <w:tcPr>
@@ -1863,6 +2146,85 @@
             <w:pPr>
               <w:cnfStyle w:val="000000000000" w:firstRow="0" w:lastRow="0" w:firstColumn="0" w:lastColumn="0" w:oddVBand="0" w:evenVBand="0" w:oddHBand="0" w:evenHBand="0" w:firstRowFirstColumn="0" w:firstRowLastColumn="0" w:lastRowFirstColumn="0" w:lastRowLastColumn="0"/>
             </w:pPr>
+            <w:r>
+              <w:t>Near Field Communication</w:t>
+            </w:r>
+          </w:p>
+        </w:tc>
+      </w:tr>
+      <w:tr>
+        <w:trPr>
+          <w:cnfStyle w:val="000000100000" w:firstRow="0" w:lastRow="0" w:firstColumn="0" w:lastColumn="0" w:oddVBand="0" w:evenVBand="0" w:oddHBand="1" w:evenHBand="0" w:firstRowFirstColumn="0" w:firstRowLastColumn="0" w:lastRowFirstColumn="0" w:lastRowLastColumn="0"/>
+        </w:trPr>
+        <w:tc>
+          <w:tcPr>
+            <w:cnfStyle w:val="001000000000" w:firstRow="0" w:lastRow="0" w:firstColumn="1" w:lastColumn="0" w:oddVBand="0" w:evenVBand="0" w:oddHBand="0" w:evenHBand="0" w:firstRowFirstColumn="0" w:firstRowLastColumn="0" w:lastRowFirstColumn="0" w:lastRowLastColumn="0"/>
+            <w:tcW w:w="1701" w:type="dxa"/>
+          </w:tcPr>
+          <w:p>
+            <w:r>
+              <w:t>UART</w:t>
+            </w:r>
+          </w:p>
+        </w:tc>
+        <w:tc>
+          <w:tcPr>
+            <w:tcW w:w="7361" w:type="dxa"/>
+          </w:tcPr>
+          <w:p>
+            <w:pPr>
+              <w:cnfStyle w:val="000000100000" w:firstRow="0" w:lastRow="0" w:firstColumn="0" w:lastColumn="0" w:oddVBand="0" w:evenVBand="0" w:oddHBand="1" w:evenHBand="0" w:firstRowFirstColumn="0" w:firstRowLastColumn="0" w:lastRowFirstColumn="0" w:lastRowLastColumn="0"/>
+            </w:pPr>
+            <w:r>
+              <w:t xml:space="preserve">Universal </w:t>
+            </w:r>
+            <w:proofErr w:type="spellStart"/>
+            <w:r>
+              <w:t>Asynchronous</w:t>
+            </w:r>
+            <w:proofErr w:type="spellEnd"/>
+            <w:r>
+              <w:t xml:space="preserve"> </w:t>
+            </w:r>
+            <w:proofErr w:type="spellStart"/>
+            <w:r>
+              <w:t>Receiver</w:t>
+            </w:r>
+            <w:proofErr w:type="spellEnd"/>
+            <w:r>
+              <w:t xml:space="preserve"> </w:t>
+            </w:r>
+            <w:proofErr w:type="spellStart"/>
+            <w:r>
+              <w:t>Transmitter</w:t>
+            </w:r>
+            <w:proofErr w:type="spellEnd"/>
+          </w:p>
+        </w:tc>
+      </w:tr>
+      <w:tr>
+        <w:tc>
+          <w:tcPr>
+            <w:cnfStyle w:val="001000000000" w:firstRow="0" w:lastRow="0" w:firstColumn="1" w:lastColumn="0" w:oddVBand="0" w:evenVBand="0" w:oddHBand="0" w:evenHBand="0" w:firstRowFirstColumn="0" w:firstRowLastColumn="0" w:lastRowFirstColumn="0" w:lastRowLastColumn="0"/>
+            <w:tcW w:w="1701" w:type="dxa"/>
+          </w:tcPr>
+          <w:p>
+            <w:r>
+              <w:t>CHIC</w:t>
+            </w:r>
+          </w:p>
+        </w:tc>
+        <w:tc>
+          <w:tcPr>
+            <w:tcW w:w="7361" w:type="dxa"/>
+          </w:tcPr>
+          <w:p>
+            <w:pPr>
+              <w:cnfStyle w:val="000000000000" w:firstRow="0" w:lastRow="0" w:firstColumn="0" w:lastColumn="0" w:oddVBand="0" w:evenVBand="0" w:oddHBand="0" w:evenHBand="0" w:firstRowFirstColumn="0" w:firstRowLastColumn="0" w:lastRowFirstColumn="0" w:lastRowLastColumn="0"/>
+            </w:pPr>
+            <w:r>
+              <w:t>China Hardware Innovation Camp</w:t>
+            </w:r>
           </w:p>
         </w:tc>
       </w:tr>
@@ -1872,35 +2234,166 @@
       <w:pPr>
         <w:pStyle w:val="Titre1"/>
       </w:pPr>
-      <w:bookmarkStart w:id="7" w:name="_Toc477709752"/>
+      <w:bookmarkStart w:id="6" w:name="_Toc477849827"/>
       <w:r>
         <w:t>Sources</w:t>
       </w:r>
-      <w:bookmarkEnd w:id="7"/>
+      <w:bookmarkEnd w:id="6"/>
     </w:p>
     <w:p>
-      <w:pPr>
-        <w:pStyle w:val="Titre2"/>
-      </w:pPr>
-      <w:bookmarkStart w:id="8" w:name="_Toc477709753"/>
-      <w:r>
-        <w:t>Bluetooth</w:t>
-      </w:r>
-      <w:bookmarkEnd w:id="8"/>
+      <w:r>
+        <w:t>Ce document possède des images venant de sources différentes.</w:t>
+      </w:r>
     </w:p>
     <w:p>
-      <w:hyperlink r:id="rId14" w:history="1">
+      <w:r>
+        <w:t xml:space="preserve">Le schéma du </w:t>
+      </w:r>
+      <w:proofErr w:type="spellStart"/>
+      <w:r>
+        <w:t>SoftDevice</w:t>
+      </w:r>
+      <w:proofErr w:type="spellEnd"/>
+      <w:r>
+        <w:t xml:space="preserve"> vient de la </w:t>
+      </w:r>
+      <w:hyperlink r:id="rId16" w:history="1">
         <w:r>
           <w:rPr>
             <w:rStyle w:val="Lienhypertexte"/>
           </w:rPr>
-          <w:t>https://www.bluetooth.com/specifications/adopted-specifications</w:t>
+          <w:t>s</w:t>
+        </w:r>
+        <w:r>
+          <w:rPr>
+            <w:rStyle w:val="Lienhypertexte"/>
+          </w:rPr>
+          <w:t xml:space="preserve">pécification </w:t>
+        </w:r>
+        <w:proofErr w:type="spellStart"/>
+        <w:r>
+          <w:rPr>
+            <w:rStyle w:val="Lienhypertexte"/>
+          </w:rPr>
+          <w:t>SoftDevice</w:t>
+        </w:r>
+        <w:proofErr w:type="spellEnd"/>
+        <w:r>
+          <w:rPr>
+            <w:rStyle w:val="Lienhypertexte"/>
+          </w:rPr>
+          <w:t xml:space="preserve"> S132</w:t>
+        </w:r>
+      </w:hyperlink>
+      <w:r>
+        <w:t>.</w:t>
+      </w:r>
+    </w:p>
+    <w:p>
+      <w:r>
+        <w:t xml:space="preserve">Le schéma du GATT et du profil PXP viennent du </w:t>
+      </w:r>
+      <w:hyperlink r:id="rId17" w:history="1">
+        <w:r>
+          <w:rPr>
+            <w:rStyle w:val="Lienhypertexte"/>
+          </w:rPr>
+          <w:t>Bluetooth SIG</w:t>
+        </w:r>
+      </w:hyperlink>
+      <w:r>
+        <w:t>.</w:t>
+      </w:r>
+    </w:p>
+    <w:p>
+      <w:pPr>
+        <w:pStyle w:val="Titre2"/>
+      </w:pPr>
+      <w:bookmarkStart w:id="7" w:name="_Toc477849828"/>
+      <w:r>
+        <w:t>Bluetooth</w:t>
+      </w:r>
+      <w:bookmarkEnd w:id="7"/>
+    </w:p>
+    <w:p>
+      <w:hyperlink r:id="rId18" w:history="1">
+        <w:r>
+          <w:rPr>
+            <w:rStyle w:val="Lienhypertexte"/>
+          </w:rPr>
+          <w:t xml:space="preserve">Profils </w:t>
+        </w:r>
+        <w:r>
+          <w:rPr>
+            <w:rStyle w:val="Lienhypertexte"/>
+          </w:rPr>
+          <w:t>B</w:t>
+        </w:r>
+        <w:r>
+          <w:rPr>
+            <w:rStyle w:val="Lienhypertexte"/>
+          </w:rPr>
+          <w:t>LE adopté</w:t>
+        </w:r>
+      </w:hyperlink>
+    </w:p>
+    <w:p>
+      <w:hyperlink r:id="rId19" w:history="1">
+        <w:r>
+          <w:rPr>
+            <w:rStyle w:val="Lienhypertexte"/>
+          </w:rPr>
+          <w:t>Bluetooth GATT</w:t>
+        </w:r>
+      </w:hyperlink>
+      <w:bookmarkStart w:id="8" w:name="_GoBack"/>
+      <w:bookmarkEnd w:id="8"/>
+    </w:p>
+    <w:p>
+      <w:pPr>
+        <w:pStyle w:val="Titre2"/>
+      </w:pPr>
+      <w:r>
+        <w:t>nRF52</w:t>
+      </w:r>
+    </w:p>
+    <w:p>
+      <w:hyperlink r:id="rId20" w:history="1">
+        <w:r>
+          <w:rPr>
+            <w:rStyle w:val="Lienhypertexte"/>
+          </w:rPr>
+          <w:t>Spécification nRF52</w:t>
+        </w:r>
+      </w:hyperlink>
+    </w:p>
+    <w:p>
+      <w:hyperlink r:id="rId21" w:history="1">
+        <w:r>
+          <w:rPr>
+            <w:rStyle w:val="Lienhypertexte"/>
+          </w:rPr>
+          <w:t xml:space="preserve">Spécification </w:t>
+        </w:r>
+        <w:proofErr w:type="spellStart"/>
+        <w:r>
+          <w:rPr>
+            <w:rStyle w:val="Lienhypertexte"/>
+          </w:rPr>
+          <w:t>SoftDevice</w:t>
+        </w:r>
+        <w:proofErr w:type="spellEnd"/>
+        <w:r>
+          <w:rPr>
+            <w:rStyle w:val="Lienhypertexte"/>
+          </w:rPr>
+          <w:t xml:space="preserve"> S132</w:t>
         </w:r>
       </w:hyperlink>
     </w:p>
     <w:sectPr>
-      <w:headerReference w:type="default" r:id="rId15"/>
-      <w:footerReference w:type="default" r:id="rId16"/>
+      <w:headerReference w:type="default" r:id="rId22"/>
+      <w:footerReference w:type="default" r:id="rId23"/>
       <w:pgSz w:w="11906" w:h="16838"/>
       <w:pgMar w:top="1417" w:right="1417" w:bottom="1417" w:left="1417" w:header="708" w:footer="708" w:gutter="0"/>
       <w:pgNumType w:start="0"/>
@@ -1947,7 +2440,6 @@
         <w:docPartUnique/>
       </w:docPartObj>
     </w:sdtPr>
-    <w:sdtEndPr/>
     <w:sdtContent>
       <w:p>
         <w:pPr>
@@ -1968,7 +2460,7 @@
             <w:noProof/>
             <w:lang w:val="fr-FR"/>
           </w:rPr>
-          <w:t>3</w:t>
+          <w:t>5</w:t>
         </w:r>
         <w:r>
           <w:fldChar w:fldCharType="end"/>
@@ -4214,6 +4706,18 @@
       </w:tcPr>
     </w:tblStylePr>
   </w:style>
+  <w:style w:type="character" w:styleId="Lienhypertextesuivivisit">
+    <w:name w:val="FollowedHyperlink"/>
+    <w:basedOn w:val="Policepardfaut"/>
+    <w:uiPriority w:val="99"/>
+    <w:semiHidden/>
+    <w:unhideWhenUsed/>
+    <w:rsid w:val="00133376"/>
+    <w:rPr>
+      <w:color w:val="96A9A9" w:themeColor="followedHyperlink"/>
+      <w:u w:val="single"/>
+    </w:rPr>
+  </w:style>
 </w:styles>
 </file>
 
@@ -4479,6 +4983,7 @@
     <w:rsid w:val="00BA1F7B"/>
     <w:rsid w:val="00C92C21"/>
     <w:rsid w:val="00CD1371"/>
+    <w:rsid w:val="00D569A9"/>
     <w:rsid w:val="00E616F1"/>
     <w:rsid w:val="00F72411"/>
   </w:rsids>
@@ -5191,7 +5696,7 @@
 </file>
 
 <file path=customXml/itemProps2.xml><?xml version="1.0" encoding="utf-8"?>
-<ds:datastoreItem xmlns:ds="http://schemas.openxmlformats.org/officeDocument/2006/customXml" ds:itemID="{1248309E-67F1-4696-A5B6-8AC5D0A14B2D}">
+<ds:datastoreItem xmlns:ds="http://schemas.openxmlformats.org/officeDocument/2006/customXml" ds:itemID="{3F617A68-445E-45FF-88C9-EED3C3DC27CB}">
   <ds:schemaRefs>
     <ds:schemaRef ds:uri="http://schemas.openxmlformats.org/officeDocument/2006/bibliography"/>
   </ds:schemaRefs>

</xml_diff>